<commit_message>
added proj 2, added grading criteria to proj 1
</commit_message>
<xml_diff>
--- a/assignments/Project 1_ Diversity Patterns.docx
+++ b/assignments/Project 1_ Diversity Patterns.docx
@@ -139,7 +139,10 @@
     </w:p>
     <w:p>
       <w:pPr>
-        <w:rPr/>
+        <w:rPr>
+          <w:sz w:val="24"/>
+          <w:szCs w:val="24"/>
+        </w:rPr>
       </w:pPr>
       <w:r>
         <w:rPr>
@@ -149,10 +152,198 @@
         </w:rPr>
         <w:t xml:space="preserve">Students will be graded on both the scientific content of their work and the quality and style of the writing.</w:t>
       </w:r>
-      <w:r>
-        <w:rPr>
-          <w:rtl w:val="0"/>
-        </w:rPr>
+    </w:p>
+    <w:p>
+      <w:pPr>
+        <w:rPr>
+          <w:sz w:val="24"/>
+          <w:szCs w:val="24"/>
+        </w:rPr>
+      </w:pPr>
+      <w:r>
+        <w:rPr>
+          <w:rtl w:val="0"/>
+        </w:rPr>
+      </w:r>
+    </w:p>
+    <w:p>
+      <w:pPr>
+        <w:rPr>
+          <w:sz w:val="24"/>
+          <w:szCs w:val="24"/>
+        </w:rPr>
+      </w:pPr>
+      <w:r>
+        <w:rPr>
+          <w:i w:val="1"/>
+          <w:sz w:val="24"/>
+          <w:szCs w:val="24"/>
+          <w:rtl w:val="0"/>
+        </w:rPr>
+        <w:t xml:space="preserve">Grade Breakdown:</w:t>
+      </w:r>
+      <w:r>
+        <w:rPr>
+          <w:rtl w:val="0"/>
+        </w:rPr>
+      </w:r>
+    </w:p>
+    <w:p>
+      <w:pPr>
+        <w:numPr>
+          <w:ilvl w:val="0"/>
+          <w:numId w:val="1"/>
+        </w:numPr>
+        <w:ind w:left="720" w:hanging="360"/>
+        <w:rPr>
+          <w:sz w:val="24"/>
+          <w:szCs w:val="24"/>
+        </w:rPr>
+      </w:pPr>
+      <w:r>
+        <w:rPr>
+          <w:sz w:val="24"/>
+          <w:szCs w:val="24"/>
+          <w:rtl w:val="0"/>
+        </w:rPr>
+        <w:t xml:space="preserve">At least ten papers were referenced in the text</w:t>
+        <w:tab/>
+        <w:tab/>
+        <w:t xml:space="preserve"> </w:t>
+        <w:tab/>
+        <w:tab/>
+        <w:t xml:space="preserve">30%</w:t>
+      </w:r>
+    </w:p>
+    <w:p>
+      <w:pPr>
+        <w:numPr>
+          <w:ilvl w:val="0"/>
+          <w:numId w:val="1"/>
+        </w:numPr>
+        <w:ind w:left="720" w:hanging="360"/>
+        <w:rPr>
+          <w:sz w:val="24"/>
+          <w:szCs w:val="24"/>
+        </w:rPr>
+      </w:pPr>
+      <w:r>
+        <w:rPr>
+          <w:sz w:val="24"/>
+          <w:szCs w:val="24"/>
+          <w:rtl w:val="0"/>
+        </w:rPr>
+        <w:t xml:space="preserve">Spatial or temporal patterns described</w:t>
+        <w:tab/>
+        <w:tab/>
+        <w:tab/>
+        <w:tab/>
+        <w:tab/>
+        <w:t xml:space="preserve">30%</w:t>
+      </w:r>
+    </w:p>
+    <w:p>
+      <w:pPr>
+        <w:numPr>
+          <w:ilvl w:val="0"/>
+          <w:numId w:val="1"/>
+        </w:numPr>
+        <w:ind w:left="720" w:hanging="360"/>
+        <w:rPr>
+          <w:sz w:val="24"/>
+          <w:szCs w:val="24"/>
+        </w:rPr>
+      </w:pPr>
+      <w:r>
+        <w:rPr>
+          <w:sz w:val="24"/>
+          <w:szCs w:val="24"/>
+          <w:rtl w:val="0"/>
+        </w:rPr>
+        <w:t xml:space="preserve">Mechanisms underlying patterns were discussed</w:t>
+        <w:tab/>
+        <w:tab/>
+        <w:tab/>
+        <w:t xml:space="preserve">20%</w:t>
+      </w:r>
+    </w:p>
+    <w:p>
+      <w:pPr>
+        <w:numPr>
+          <w:ilvl w:val="0"/>
+          <w:numId w:val="1"/>
+        </w:numPr>
+        <w:ind w:left="720" w:hanging="360"/>
+        <w:rPr>
+          <w:sz w:val="24"/>
+          <w:szCs w:val="24"/>
+        </w:rPr>
+      </w:pPr>
+      <w:r>
+        <w:rPr>
+          <w:sz w:val="24"/>
+          <w:szCs w:val="24"/>
+          <w:rtl w:val="0"/>
+        </w:rPr>
+        <w:t xml:space="preserve">One or more additional aspects (e.g. testing) discussed</w:t>
+        <w:tab/>
+        <w:tab/>
+        <w:t xml:space="preserve">10%</w:t>
+      </w:r>
+    </w:p>
+    <w:p>
+      <w:pPr>
+        <w:numPr>
+          <w:ilvl w:val="0"/>
+          <w:numId w:val="1"/>
+        </w:numPr>
+        <w:ind w:left="720" w:hanging="360"/>
+        <w:rPr>
+          <w:sz w:val="24"/>
+          <w:szCs w:val="24"/>
+        </w:rPr>
+      </w:pPr>
+      <w:r>
+        <w:rPr>
+          <w:sz w:val="24"/>
+          <w:szCs w:val="24"/>
+          <w:rtl w:val="0"/>
+        </w:rPr>
+        <w:t xml:space="preserve">Writing quality</w:t>
+        <w:tab/>
+        <w:tab/>
+        <w:tab/>
+        <w:tab/>
+        <w:tab/>
+        <w:tab/>
+        <w:tab/>
+        <w:tab/>
+        <w:t xml:space="preserve">10%</w:t>
+      </w:r>
+    </w:p>
+    <w:p>
+      <w:pPr>
+        <w:numPr>
+          <w:ilvl w:val="0"/>
+          <w:numId w:val="1"/>
+        </w:numPr>
+        <w:ind w:left="720" w:hanging="360"/>
+        <w:rPr>
+          <w:sz w:val="24"/>
+          <w:szCs w:val="24"/>
+        </w:rPr>
+      </w:pPr>
+      <w:r>
+        <w:rPr>
+          <w:sz w:val="24"/>
+          <w:szCs w:val="24"/>
+          <w:rtl w:val="0"/>
+        </w:rPr>
+        <w:t xml:space="preserve">Up to 10% will be deducted for excessive length</w:t>
+        <w:tab/>
+        <w:tab/>
+        <w:tab/>
+        <w:t xml:space="preserve">-10%</w:t>
       </w:r>
     </w:p>
     <w:sectPr>
@@ -165,7 +356,121 @@
 </file>
 
 <file path=word/numbering.xml><?xml version="1.0" encoding="utf-8"?>
-<w:numbering xmlns:mc="http://schemas.openxmlformats.org/markup-compatibility/2006" xmlns:o="urn:schemas-microsoft-com:office:office" xmlns:r="http://schemas.openxmlformats.org/officeDocument/2006/relationships" xmlns:m="http://schemas.openxmlformats.org/officeDocument/2006/math" xmlns:v="urn:schemas-microsoft-com:vml" xmlns:wp="http://schemas.openxmlformats.org/drawingml/2006/wordprocessingDrawing" xmlns:w10="urn:schemas-microsoft-com:office:word" xmlns:w="http://schemas.openxmlformats.org/wordprocessingml/2006/main" xmlns:wne="http://schemas.microsoft.com/office/word/2006/wordml" xmlns:sl="http://schemas.openxmlformats.org/schemaLibrary/2006/main" xmlns:a="http://schemas.openxmlformats.org/drawingml/2006/main" xmlns:pic="http://schemas.openxmlformats.org/drawingml/2006/picture" xmlns:c="http://schemas.openxmlformats.org/drawingml/2006/chart" xmlns:lc="http://schemas.openxmlformats.org/drawingml/2006/lockedCanvas" xmlns:dgm="http://schemas.openxmlformats.org/drawingml/2006/diagram" xmlns:wps="http://schemas.microsoft.com/office/word/2010/wordprocessingShape" xmlns:wpg="http://schemas.microsoft.com/office/word/2010/wordprocessingGroup" xmlns:w14="http://schemas.microsoft.com/office/word/2010/wordml" xmlns:w15="http://schemas.microsoft.com/office/word/2012/wordml" xmlns:w16="http://schemas.microsoft.com/office/word/2018/wordml" xmlns:w16cex="http://schemas.microsoft.com/office/word/2018/wordml/cex" xmlns:w16cid="http://schemas.microsoft.com/office/word/2016/wordml/cid" xmlns="http://schemas.microsoft.com/office/tasks/2019/documenttasks" xmlns:cr="http://schemas.microsoft.com/office/comments/2020/reactions"/>
+<w:numbering xmlns:mc="http://schemas.openxmlformats.org/markup-compatibility/2006" xmlns:o="urn:schemas-microsoft-com:office:office" xmlns:r="http://schemas.openxmlformats.org/officeDocument/2006/relationships" xmlns:m="http://schemas.openxmlformats.org/officeDocument/2006/math" xmlns:v="urn:schemas-microsoft-com:vml" xmlns:wp="http://schemas.openxmlformats.org/drawingml/2006/wordprocessingDrawing" xmlns:w10="urn:schemas-microsoft-com:office:word" xmlns:w="http://schemas.openxmlformats.org/wordprocessingml/2006/main" xmlns:wne="http://schemas.microsoft.com/office/word/2006/wordml" xmlns:sl="http://schemas.openxmlformats.org/schemaLibrary/2006/main" xmlns:a="http://schemas.openxmlformats.org/drawingml/2006/main" xmlns:pic="http://schemas.openxmlformats.org/drawingml/2006/picture" xmlns:c="http://schemas.openxmlformats.org/drawingml/2006/chart" xmlns:lc="http://schemas.openxmlformats.org/drawingml/2006/lockedCanvas" xmlns:dgm="http://schemas.openxmlformats.org/drawingml/2006/diagram" xmlns:wps="http://schemas.microsoft.com/office/word/2010/wordprocessingShape" xmlns:wpg="http://schemas.microsoft.com/office/word/2010/wordprocessingGroup" xmlns:w14="http://schemas.microsoft.com/office/word/2010/wordml" xmlns:w15="http://schemas.microsoft.com/office/word/2012/wordml" xmlns:w16="http://schemas.microsoft.com/office/word/2018/wordml" xmlns:w16cex="http://schemas.microsoft.com/office/word/2018/wordml/cex" xmlns:w16cid="http://schemas.microsoft.com/office/word/2016/wordml/cid" xmlns="http://schemas.microsoft.com/office/tasks/2019/documenttasks" xmlns:cr="http://schemas.microsoft.com/office/comments/2020/reactions">
+  <w:abstractNum w:abstractNumId="1">
+    <w:lvl w:ilvl="0">
+      <w:start w:val="1"/>
+      <w:numFmt w:val="bullet"/>
+      <w:lvlText w:val="●"/>
+      <w:lvlJc w:val="left"/>
+      <w:pPr>
+        <w:ind w:left="720" w:hanging="360"/>
+      </w:pPr>
+      <w:rPr>
+        <w:u w:val="none"/>
+      </w:rPr>
+    </w:lvl>
+    <w:lvl w:ilvl="1">
+      <w:start w:val="1"/>
+      <w:numFmt w:val="bullet"/>
+      <w:lvlText w:val="○"/>
+      <w:lvlJc w:val="left"/>
+      <w:pPr>
+        <w:ind w:left="1440" w:hanging="360"/>
+      </w:pPr>
+      <w:rPr>
+        <w:u w:val="none"/>
+      </w:rPr>
+    </w:lvl>
+    <w:lvl w:ilvl="2">
+      <w:start w:val="1"/>
+      <w:numFmt w:val="bullet"/>
+      <w:lvlText w:val="■"/>
+      <w:lvlJc w:val="left"/>
+      <w:pPr>
+        <w:ind w:left="2160" w:hanging="360"/>
+      </w:pPr>
+      <w:rPr>
+        <w:u w:val="none"/>
+      </w:rPr>
+    </w:lvl>
+    <w:lvl w:ilvl="3">
+      <w:start w:val="1"/>
+      <w:numFmt w:val="bullet"/>
+      <w:lvlText w:val="●"/>
+      <w:lvlJc w:val="left"/>
+      <w:pPr>
+        <w:ind w:left="2880" w:hanging="360"/>
+      </w:pPr>
+      <w:rPr>
+        <w:u w:val="none"/>
+      </w:rPr>
+    </w:lvl>
+    <w:lvl w:ilvl="4">
+      <w:start w:val="1"/>
+      <w:numFmt w:val="bullet"/>
+      <w:lvlText w:val="○"/>
+      <w:lvlJc w:val="left"/>
+      <w:pPr>
+        <w:ind w:left="3600" w:hanging="360"/>
+      </w:pPr>
+      <w:rPr>
+        <w:u w:val="none"/>
+      </w:rPr>
+    </w:lvl>
+    <w:lvl w:ilvl="5">
+      <w:start w:val="1"/>
+      <w:numFmt w:val="bullet"/>
+      <w:lvlText w:val="■"/>
+      <w:lvlJc w:val="left"/>
+      <w:pPr>
+        <w:ind w:left="4320" w:hanging="360"/>
+      </w:pPr>
+      <w:rPr>
+        <w:u w:val="none"/>
+      </w:rPr>
+    </w:lvl>
+    <w:lvl w:ilvl="6">
+      <w:start w:val="1"/>
+      <w:numFmt w:val="bullet"/>
+      <w:lvlText w:val="●"/>
+      <w:lvlJc w:val="left"/>
+      <w:pPr>
+        <w:ind w:left="5040" w:hanging="360"/>
+      </w:pPr>
+      <w:rPr>
+        <w:u w:val="none"/>
+      </w:rPr>
+    </w:lvl>
+    <w:lvl w:ilvl="7">
+      <w:start w:val="1"/>
+      <w:numFmt w:val="bullet"/>
+      <w:lvlText w:val="○"/>
+      <w:lvlJc w:val="left"/>
+      <w:pPr>
+        <w:ind w:left="5760" w:hanging="360"/>
+      </w:pPr>
+      <w:rPr>
+        <w:u w:val="none"/>
+      </w:rPr>
+    </w:lvl>
+    <w:lvl w:ilvl="8">
+      <w:start w:val="1"/>
+      <w:numFmt w:val="bullet"/>
+      <w:lvlText w:val="■"/>
+      <w:lvlJc w:val="left"/>
+      <w:pPr>
+        <w:ind w:left="6480" w:hanging="360"/>
+      </w:pPr>
+      <w:rPr>
+        <w:u w:val="none"/>
+      </w:rPr>
+    </w:lvl>
+  </w:abstractNum>
+  <w:num w:numId="1">
+    <w:abstractNumId w:val="1"/>
+  </w:num>
+</w:numbering>
 </file>
 
 <file path=word/styles.xml><?xml version="1.0" encoding="utf-8"?>

</xml_diff>